<commit_message>
done with article except for references
</commit_message>
<xml_diff>
--- a/doc/articles/tareas-2013/Talanov(article).docx
+++ b/doc/articles/tareas-2013/Talanov(article).docx
@@ -41,60 +41,102 @@
         <w:t>Industrial Artificial Intelligence, Higher Institute of Information Technologies and Information Systems of Kazan Federal University.</w:t>
       </w:r>
       <w:proofErr w:type="gramEnd"/>
+      <w:r>
+        <w:rPr>
+          <w:rFonts w:ascii="Times New Roman" w:hAnsi="Times New Roman" w:cs="Times New Roman"/>
+          <w:sz w:val="28"/>
+          <w:szCs w:val="28"/>
+        </w:rPr>
+        <w:t xml:space="preserve"> </w:t>
+      </w:r>
+      <w:proofErr w:type="spellStart"/>
+      <w:r>
+        <w:rPr>
+          <w:rFonts w:ascii="Times New Roman" w:hAnsi="Times New Roman" w:cs="Times New Roman"/>
+          <w:sz w:val="28"/>
+          <w:szCs w:val="28"/>
+        </w:rPr>
+        <w:t>sanchis</w:t>
+      </w:r>
+      <w:proofErr w:type="spellEnd"/>
+      <w:r>
+        <w:rPr>
+          <w:rFonts w:ascii="Times New Roman" w:hAnsi="Times New Roman" w:cs="Times New Roman"/>
+          <w:sz w:val="28"/>
+          <w:szCs w:val="28"/>
+        </w:rPr>
+        <w:t xml:space="preserve"> @gmail.com</w:t>
+      </w:r>
     </w:p>
     <w:p>
       <w:pPr>
-        <w:rPr>
-          <w:rFonts w:ascii="Times New Roman" w:hAnsi="Times New Roman" w:cs="Times New Roman"/>
-          <w:sz w:val="28"/>
-          <w:szCs w:val="28"/>
-        </w:rPr>
-      </w:pPr>
-      <w:proofErr w:type="spellStart"/>
-      <w:proofErr w:type="gramStart"/>
-      <w:r>
-        <w:rPr>
-          <w:rFonts w:ascii="Times New Roman" w:hAnsi="Times New Roman" w:cs="Times New Roman"/>
-          <w:sz w:val="28"/>
-          <w:szCs w:val="28"/>
-        </w:rPr>
-        <w:t>sanchis</w:t>
-      </w:r>
-      <w:proofErr w:type="spellEnd"/>
-      <w:proofErr w:type="gramEnd"/>
-      <w:r>
-        <w:rPr>
-          <w:rFonts w:ascii="Times New Roman" w:hAnsi="Times New Roman" w:cs="Times New Roman"/>
-          <w:sz w:val="28"/>
-          <w:szCs w:val="28"/>
-        </w:rPr>
-        <w:t xml:space="preserve"> @gmail.com</w:t>
+        <w:jc w:val="center"/>
+        <w:rPr>
+          <w:rFonts w:ascii="Times New Roman" w:hAnsi="Times New Roman" w:cs="Times New Roman"/>
+          <w:b/>
+          <w:sz w:val="28"/>
+          <w:szCs w:val="28"/>
+        </w:rPr>
+      </w:pPr>
+      <w:r>
+        <w:rPr>
+          <w:rFonts w:ascii="Times New Roman" w:hAnsi="Times New Roman" w:cs="Times New Roman"/>
+          <w:b/>
+          <w:sz w:val="28"/>
+          <w:szCs w:val="28"/>
+        </w:rPr>
+        <w:t>Max Talanov</w:t>
       </w:r>
     </w:p>
     <w:p>
       <w:pPr>
-        <w:jc w:val="center"/>
-        <w:rPr>
-          <w:rFonts w:ascii="Times New Roman" w:hAnsi="Times New Roman" w:cs="Times New Roman"/>
-          <w:b/>
-          <w:sz w:val="28"/>
-          <w:szCs w:val="28"/>
-        </w:rPr>
-      </w:pPr>
-      <w:r>
-        <w:rPr>
-          <w:rFonts w:ascii="Times New Roman" w:hAnsi="Times New Roman" w:cs="Times New Roman"/>
-          <w:b/>
-          <w:sz w:val="28"/>
-          <w:szCs w:val="28"/>
-        </w:rPr>
-        <w:t>Max Talanov</w:t>
+        <w:rPr>
+          <w:rFonts w:ascii="Times New Roman" w:hAnsi="Times New Roman" w:cs="Times New Roman"/>
+          <w:sz w:val="28"/>
+          <w:szCs w:val="28"/>
+        </w:rPr>
+      </w:pPr>
+      <w:proofErr w:type="gramStart"/>
+      <w:r>
+        <w:rPr>
+          <w:rFonts w:ascii="Times New Roman" w:hAnsi="Times New Roman" w:cs="Times New Roman"/>
+          <w:sz w:val="28"/>
+          <w:szCs w:val="28"/>
+        </w:rPr>
+        <w:t xml:space="preserve">PhD, </w:t>
+      </w:r>
+      <w:r>
+        <w:rPr>
+          <w:rFonts w:ascii="Times New Roman" w:hAnsi="Times New Roman" w:cs="Times New Roman"/>
+          <w:sz w:val="28"/>
+          <w:szCs w:val="28"/>
+        </w:rPr>
+        <w:t>Industrial Artificial Intelligence, Higher Institute of Information Technologies and Information Systems of Kazan Federal University.</w:t>
+      </w:r>
+      <w:proofErr w:type="gramEnd"/>
+      <w:r>
+        <w:rPr>
+          <w:rFonts w:ascii="Times New Roman" w:hAnsi="Times New Roman" w:cs="Times New Roman"/>
+          <w:sz w:val="28"/>
+          <w:szCs w:val="28"/>
+        </w:rPr>
+        <w:t xml:space="preserve"> </w:t>
+      </w:r>
+      <w:r>
+        <w:rPr>
+          <w:rFonts w:ascii="Times New Roman" w:hAnsi="Times New Roman" w:cs="Times New Roman"/>
+          <w:sz w:val="28"/>
+          <w:szCs w:val="28"/>
+        </w:rPr>
+        <w:t>max.talanov@gmail.com</w:t>
       </w:r>
     </w:p>
     <w:p>
       <w:pPr>
-        <w:rPr>
-          <w:rFonts w:ascii="Times New Roman" w:hAnsi="Times New Roman" w:cs="Times New Roman"/>
+        <w:jc w:val="center"/>
+        <w:rPr>
+          <w:rFonts w:ascii="Times New Roman" w:hAnsi="Times New Roman" w:cs="Times New Roman"/>
+          <w:b/>
           <w:sz w:val="28"/>
           <w:szCs w:val="28"/>
         </w:rPr>
@@ -103,109 +145,63 @@
       <w:r>
         <w:rPr>
           <w:rFonts w:ascii="Times New Roman" w:hAnsi="Times New Roman" w:cs="Times New Roman"/>
-          <w:sz w:val="28"/>
-          <w:szCs w:val="28"/>
-        </w:rPr>
-        <w:t xml:space="preserve">PhD, </w:t>
-      </w:r>
-      <w:r>
-        <w:rPr>
-          <w:rFonts w:ascii="Times New Roman" w:hAnsi="Times New Roman" w:cs="Times New Roman"/>
-          <w:sz w:val="28"/>
-          <w:szCs w:val="28"/>
-        </w:rPr>
-        <w:t>Industrial Artificial Intelligence, Higher Institute of Information Technologies and Information Systems of Kazan Federal University.</w:t>
+          <w:b/>
+          <w:sz w:val="28"/>
+          <w:szCs w:val="28"/>
+        </w:rPr>
+        <w:t xml:space="preserve">Computational </w:t>
+      </w:r>
+      <w:r>
+        <w:rPr>
+          <w:rFonts w:ascii="Times New Roman" w:hAnsi="Times New Roman" w:cs="Times New Roman"/>
+          <w:b/>
+          <w:sz w:val="28"/>
+          <w:szCs w:val="28"/>
+        </w:rPr>
+        <w:t>emotional thinking</w:t>
+      </w:r>
+      <w:r>
+        <w:rPr>
+          <w:rFonts w:ascii="Times New Roman" w:hAnsi="Times New Roman" w:cs="Times New Roman"/>
+          <w:b/>
+          <w:sz w:val="28"/>
+          <w:szCs w:val="28"/>
+        </w:rPr>
+        <w:t xml:space="preserve"> model</w:t>
+      </w:r>
+      <w:r>
+        <w:rPr>
+          <w:rFonts w:ascii="Times New Roman" w:hAnsi="Times New Roman" w:cs="Times New Roman"/>
+          <w:b/>
+          <w:sz w:val="28"/>
+          <w:szCs w:val="28"/>
+        </w:rPr>
+        <w:t>.</w:t>
       </w:r>
       <w:proofErr w:type="gramEnd"/>
     </w:p>
     <w:p>
       <w:pPr>
-        <w:rPr>
-          <w:rFonts w:ascii="Times New Roman" w:hAnsi="Times New Roman" w:cs="Times New Roman"/>
-          <w:sz w:val="28"/>
-          <w:szCs w:val="28"/>
-        </w:rPr>
-      </w:pPr>
-      <w:r>
-        <w:rPr>
-          <w:rFonts w:ascii="Times New Roman" w:hAnsi="Times New Roman" w:cs="Times New Roman"/>
-          <w:sz w:val="28"/>
-          <w:szCs w:val="28"/>
-        </w:rPr>
-        <w:t>max.talanov@gmail.com</w:t>
+        <w:jc w:val="center"/>
+        <w:rPr>
+          <w:rFonts w:ascii="Times New Roman" w:hAnsi="Times New Roman" w:cs="Times New Roman"/>
+          <w:b/>
+          <w:sz w:val="28"/>
+          <w:szCs w:val="28"/>
+        </w:rPr>
+      </w:pPr>
+      <w:r>
+        <w:rPr>
+          <w:rFonts w:ascii="Times New Roman" w:hAnsi="Times New Roman" w:cs="Times New Roman"/>
+          <w:b/>
+          <w:sz w:val="28"/>
+          <w:szCs w:val="28"/>
+        </w:rPr>
+        <w:t>Keywords</w:t>
       </w:r>
     </w:p>
     <w:p>
       <w:pPr>
-        <w:jc w:val="center"/>
-        <w:rPr>
-          <w:rFonts w:ascii="Times New Roman" w:hAnsi="Times New Roman" w:cs="Times New Roman"/>
-          <w:b/>
-          <w:sz w:val="28"/>
-          <w:szCs w:val="28"/>
-        </w:rPr>
-      </w:pPr>
-      <w:proofErr w:type="gramStart"/>
-      <w:r>
-        <w:rPr>
-          <w:rFonts w:ascii="Times New Roman" w:hAnsi="Times New Roman" w:cs="Times New Roman"/>
-          <w:b/>
-          <w:sz w:val="28"/>
-          <w:szCs w:val="28"/>
-        </w:rPr>
-        <w:t>Computational  emotional</w:t>
-      </w:r>
-      <w:proofErr w:type="gramEnd"/>
-      <w:r>
-        <w:rPr>
-          <w:rFonts w:ascii="Times New Roman" w:hAnsi="Times New Roman" w:cs="Times New Roman"/>
-          <w:b/>
-          <w:sz w:val="28"/>
-          <w:szCs w:val="28"/>
-        </w:rPr>
-        <w:t xml:space="preserve"> thinking</w:t>
-      </w:r>
-      <w:r>
-        <w:rPr>
-          <w:rFonts w:ascii="Times New Roman" w:hAnsi="Times New Roman" w:cs="Times New Roman"/>
-          <w:b/>
-          <w:sz w:val="28"/>
-          <w:szCs w:val="28"/>
-        </w:rPr>
-        <w:t xml:space="preserve"> model</w:t>
-      </w:r>
-      <w:r>
-        <w:rPr>
-          <w:rFonts w:ascii="Times New Roman" w:hAnsi="Times New Roman" w:cs="Times New Roman"/>
-          <w:b/>
-          <w:sz w:val="28"/>
-          <w:szCs w:val="28"/>
-        </w:rPr>
-        <w:t>.</w:t>
-      </w:r>
-    </w:p>
-    <w:p>
-      <w:pPr>
-        <w:jc w:val="center"/>
-        <w:rPr>
-          <w:rFonts w:ascii="Times New Roman" w:hAnsi="Times New Roman" w:cs="Times New Roman"/>
-          <w:b/>
-          <w:sz w:val="28"/>
-          <w:szCs w:val="28"/>
-        </w:rPr>
-      </w:pPr>
-      <w:r>
-        <w:rPr>
-          <w:rFonts w:ascii="Times New Roman" w:hAnsi="Times New Roman" w:cs="Times New Roman"/>
-          <w:b/>
-          <w:sz w:val="28"/>
-          <w:szCs w:val="28"/>
-        </w:rPr>
-        <w:t>Keywords</w:t>
-      </w:r>
-    </w:p>
-    <w:p>
-      <w:pPr>
         <w:rPr>
           <w:rFonts w:ascii="Times New Roman" w:hAnsi="Times New Roman" w:cs="Times New Roman"/>
           <w:sz w:val="28"/>
@@ -283,7 +279,15 @@
           <w:sz w:val="28"/>
           <w:szCs w:val="28"/>
         </w:rPr>
-        <w:t>Neuromodalation</w:t>
+        <w:t>Neuromodu</w:t>
+      </w:r>
+      <w:r>
+        <w:rPr>
+          <w:rFonts w:ascii="Times New Roman" w:hAnsi="Times New Roman" w:cs="Times New Roman"/>
+          <w:sz w:val="28"/>
+          <w:szCs w:val="28"/>
+        </w:rPr>
+        <w:t>lation</w:t>
       </w:r>
       <w:proofErr w:type="spellEnd"/>
       <w:r>
@@ -482,20 +486,119 @@
       <w:pPr>
         <w:rPr>
           <w:rFonts w:ascii="Times New Roman" w:hAnsi="Times New Roman" w:cs="Times New Roman"/>
-          <w:b/>
-          <w:sz w:val="28"/>
-          <w:szCs w:val="28"/>
-        </w:rPr>
-      </w:pPr>
-      <w:r>
-        <w:rPr>
-          <w:rFonts w:ascii="Times New Roman" w:hAnsi="Times New Roman" w:cs="Times New Roman"/>
-          <w:b/>
+          <w:sz w:val="28"/>
+          <w:szCs w:val="28"/>
+        </w:rPr>
+      </w:pPr>
+      <w:r>
+        <w:rPr>
+          <w:rFonts w:ascii="Times New Roman" w:hAnsi="Times New Roman" w:cs="Times New Roman"/>
+          <w:b/>
+          <w:sz w:val="28"/>
+          <w:szCs w:val="28"/>
+        </w:rPr>
+        <w:t>Generic:</w:t>
+      </w:r>
+      <w:r>
+        <w:rPr>
+          <w:rFonts w:ascii="Times New Roman" w:hAnsi="Times New Roman" w:cs="Times New Roman"/>
+          <w:b/>
+          <w:sz w:val="28"/>
+          <w:szCs w:val="28"/>
+        </w:rPr>
+        <w:t xml:space="preserve"> </w:t>
+      </w:r>
+      <w:r>
+        <w:rPr>
+          <w:rFonts w:ascii="Times New Roman" w:hAnsi="Times New Roman" w:cs="Times New Roman"/>
+          <w:b/>
+          <w:sz w:val="28"/>
+          <w:szCs w:val="28"/>
+        </w:rPr>
+        <w:t>CPU power</w:t>
+      </w:r>
+      <w:r>
+        <w:rPr>
+          <w:rFonts w:ascii="Times New Roman" w:hAnsi="Times New Roman" w:cs="Times New Roman"/>
+          <w:sz w:val="28"/>
+          <w:szCs w:val="28"/>
+        </w:rPr>
+        <w:t xml:space="preserve"> </w:t>
+      </w:r>
+      <w:r>
+        <w:rPr>
+          <w:rFonts w:ascii="Times New Roman" w:hAnsi="Times New Roman" w:cs="Times New Roman"/>
+          <w:sz w:val="28"/>
+          <w:szCs w:val="28"/>
+        </w:rPr>
+        <w:t>(computing processes distribution or load balancing) is influenced by noradrenaline the higher is noradrenaline more computing processes should be concentrated on current activity.</w:t>
+      </w:r>
+      <w:r>
+        <w:rPr>
+          <w:rFonts w:ascii="Times New Roman" w:hAnsi="Times New Roman" w:cs="Times New Roman"/>
+          <w:sz w:val="28"/>
+          <w:szCs w:val="28"/>
+        </w:rPr>
+        <w:t xml:space="preserve"> </w:t>
+      </w:r>
+      <w:r>
+        <w:rPr>
+          <w:rFonts w:ascii="Times New Roman" w:hAnsi="Times New Roman" w:cs="Times New Roman"/>
+          <w:b/>
+          <w:sz w:val="28"/>
+          <w:szCs w:val="28"/>
+        </w:rPr>
+        <w:t>Working memory</w:t>
+      </w:r>
+      <w:r>
+        <w:rPr>
+          <w:rFonts w:ascii="Times New Roman" w:hAnsi="Times New Roman" w:cs="Times New Roman"/>
+          <w:sz w:val="28"/>
+          <w:szCs w:val="28"/>
+        </w:rPr>
+        <w:t xml:space="preserve"> </w:t>
+      </w:r>
+      <w:r>
+        <w:rPr>
+          <w:rFonts w:ascii="Times New Roman" w:hAnsi="Times New Roman" w:cs="Times New Roman"/>
+          <w:sz w:val="28"/>
+          <w:szCs w:val="28"/>
+        </w:rPr>
+        <w:t xml:space="preserve">(short term) </w:t>
+      </w:r>
+      <w:r>
+        <w:rPr>
+          <w:rFonts w:ascii="Times New Roman" w:hAnsi="Times New Roman" w:cs="Times New Roman"/>
           <w:sz w:val="28"/>
           <w:szCs w:val="28"/>
         </w:rPr>
         <w:lastRenderedPageBreak/>
-        <w:t>Generic:</w:t>
+        <w:t>distribution is influenced by noradrenaline as neurotransmitter regulating attention. Learning is impacted by serotonin and dopamine: dopamine plays major role in activation of previously remembered patterns and serotonin in pattern generation.</w:t>
+      </w:r>
+      <w:r>
+        <w:rPr>
+          <w:rFonts w:ascii="Times New Roman" w:hAnsi="Times New Roman" w:cs="Times New Roman"/>
+          <w:sz w:val="28"/>
+          <w:szCs w:val="28"/>
+        </w:rPr>
+        <w:t xml:space="preserve"> </w:t>
+      </w:r>
+      <w:r>
+        <w:rPr>
+          <w:rFonts w:ascii="Times New Roman" w:hAnsi="Times New Roman" w:cs="Times New Roman"/>
+          <w:b/>
+          <w:sz w:val="28"/>
+          <w:szCs w:val="28"/>
+        </w:rPr>
+        <w:t>Storage management</w:t>
+      </w:r>
+      <w:r>
+        <w:rPr>
+          <w:rFonts w:ascii="Times New Roman" w:hAnsi="Times New Roman" w:cs="Times New Roman"/>
+          <w:sz w:val="28"/>
+          <w:szCs w:val="28"/>
+        </w:rPr>
+        <w:t xml:space="preserve"> (long term memory) is influenced both by serotonin and dopamine, higher concentrations of both neurotransmitters the better action is remembered(less probability to forget).</w:t>
       </w:r>
     </w:p>
     <w:p>
@@ -513,11 +616,30 @@
           <w:sz w:val="28"/>
           <w:szCs w:val="28"/>
         </w:rPr>
-        <w:t>CPU power</w:t>
-      </w:r>
-      <w:r>
-        <w:rPr>
-          <w:rFonts w:ascii="Times New Roman" w:hAnsi="Times New Roman" w:cs="Times New Roman"/>
+        <w:t>Decision making</w:t>
+      </w:r>
+      <w:r>
+        <w:rPr>
+          <w:rFonts w:ascii="Times New Roman" w:hAnsi="Times New Roman" w:cs="Times New Roman"/>
+          <w:b/>
+          <w:sz w:val="28"/>
+          <w:szCs w:val="28"/>
+        </w:rPr>
+        <w:t>[R]</w:t>
+      </w:r>
+      <w:r>
+        <w:rPr>
+          <w:rFonts w:ascii="Times New Roman" w:hAnsi="Times New Roman" w:cs="Times New Roman"/>
+          <w:b/>
+          <w:sz w:val="28"/>
+          <w:szCs w:val="28"/>
+        </w:rPr>
+        <w:t>:</w:t>
+      </w:r>
+      <w:r>
+        <w:rPr>
+          <w:rFonts w:ascii="Times New Roman" w:hAnsi="Times New Roman" w:cs="Times New Roman"/>
+          <w:b/>
           <w:sz w:val="28"/>
           <w:szCs w:val="28"/>
         </w:rPr>
@@ -526,10 +648,19 @@
       <w:r>
         <w:rPr>
           <w:rFonts w:ascii="Times New Roman" w:hAnsi="Times New Roman" w:cs="Times New Roman"/>
-          <w:sz w:val="28"/>
-          <w:szCs w:val="28"/>
-        </w:rPr>
-        <w:t>(computing processes distribution or load balancing) is influenced by noradrenaline the higher is noradrenaline more computing processes should be concentrated on current activity.</w:t>
+          <w:b/>
+          <w:sz w:val="28"/>
+          <w:szCs w:val="28"/>
+        </w:rPr>
+        <w:t>Confidence and satisfaction</w:t>
+      </w:r>
+      <w:r>
+        <w:rPr>
+          <w:rFonts w:ascii="Times New Roman" w:hAnsi="Times New Roman" w:cs="Times New Roman"/>
+          <w:sz w:val="28"/>
+          <w:szCs w:val="28"/>
+        </w:rPr>
+        <w:t xml:space="preserve"> of the system is directly influenced by serotonin.</w:t>
       </w:r>
       <w:r>
         <w:rPr>
@@ -542,11 +673,27 @@
       <w:r>
         <w:rPr>
           <w:rFonts w:ascii="Times New Roman" w:hAnsi="Times New Roman" w:cs="Times New Roman"/>
-          <w:b/>
-          <w:sz w:val="28"/>
-          <w:szCs w:val="28"/>
-        </w:rPr>
-        <w:t>Working memory</w:t>
+          <w:sz w:val="28"/>
+          <w:szCs w:val="28"/>
+        </w:rPr>
+        <w:t>System is more</w:t>
+      </w:r>
+      <w:r>
+        <w:rPr>
+          <w:rFonts w:ascii="Times New Roman" w:hAnsi="Times New Roman" w:cs="Times New Roman"/>
+          <w:b/>
+          <w:sz w:val="28"/>
+          <w:szCs w:val="28"/>
+        </w:rPr>
+        <w:t xml:space="preserve"> motivated</w:t>
+      </w:r>
+      <w:r>
+        <w:rPr>
+          <w:rFonts w:ascii="Times New Roman" w:hAnsi="Times New Roman" w:cs="Times New Roman"/>
+          <w:sz w:val="28"/>
+          <w:szCs w:val="28"/>
+        </w:rPr>
+        <w:t xml:space="preserve"> under influence of dopamine.</w:t>
       </w:r>
       <w:r>
         <w:rPr>
@@ -562,7 +709,24 @@
           <w:sz w:val="28"/>
           <w:szCs w:val="28"/>
         </w:rPr>
-        <w:t>(short term) distribution is influenced by noradrenaline as neurotransmitter regulating attention. Learning is impacted by serotonin and dopamine: dopamine plays major role in activation of previously remembered patterns and serotonin in pattern generation.</w:t>
+        <w:t xml:space="preserve">System tends to choose </w:t>
+      </w:r>
+      <w:r>
+        <w:rPr>
+          <w:rFonts w:ascii="Times New Roman" w:hAnsi="Times New Roman" w:cs="Times New Roman"/>
+          <w:b/>
+          <w:sz w:val="28"/>
+          <w:szCs w:val="28"/>
+        </w:rPr>
+        <w:t>risky actions</w:t>
+      </w:r>
+      <w:r>
+        <w:rPr>
+          <w:rFonts w:ascii="Times New Roman" w:hAnsi="Times New Roman" w:cs="Times New Roman"/>
+          <w:sz w:val="28"/>
+          <w:szCs w:val="28"/>
+        </w:rPr>
+        <w:t xml:space="preserve"> under impact of noradrenaline.</w:t>
       </w:r>
       <w:r>
         <w:rPr>
@@ -575,64 +739,27 @@
       <w:r>
         <w:rPr>
           <w:rFonts w:ascii="Times New Roman" w:hAnsi="Times New Roman" w:cs="Times New Roman"/>
-          <w:b/>
-          <w:sz w:val="28"/>
-          <w:szCs w:val="28"/>
-        </w:rPr>
-        <w:t>Storage management</w:t>
-      </w:r>
-      <w:r>
-        <w:rPr>
-          <w:rFonts w:ascii="Times New Roman" w:hAnsi="Times New Roman" w:cs="Times New Roman"/>
-          <w:sz w:val="28"/>
-          <w:szCs w:val="28"/>
-        </w:rPr>
-        <w:t xml:space="preserve"> (long term memory) is influenced both by serotonin and dopamine, higher concentrations of both neurotransmitters the better action is remembered(less probability to forget).</w:t>
-      </w:r>
-    </w:p>
-    <w:p>
-      <w:pPr>
-        <w:rPr>
-          <w:rFonts w:ascii="Times New Roman" w:hAnsi="Times New Roman" w:cs="Times New Roman"/>
-          <w:b/>
-          <w:sz w:val="28"/>
-          <w:szCs w:val="28"/>
-        </w:rPr>
-      </w:pPr>
-      <w:r>
-        <w:rPr>
-          <w:rFonts w:ascii="Times New Roman" w:hAnsi="Times New Roman" w:cs="Times New Roman"/>
-          <w:b/>
-          <w:sz w:val="28"/>
-          <w:szCs w:val="28"/>
-        </w:rPr>
-        <w:t>Decision making:</w:t>
-      </w:r>
-    </w:p>
-    <w:p>
-      <w:pPr>
-        <w:rPr>
-          <w:rFonts w:ascii="Times New Roman" w:hAnsi="Times New Roman" w:cs="Times New Roman"/>
-          <w:sz w:val="28"/>
-          <w:szCs w:val="28"/>
-        </w:rPr>
-      </w:pPr>
-      <w:r>
-        <w:rPr>
-          <w:rFonts w:ascii="Times New Roman" w:hAnsi="Times New Roman" w:cs="Times New Roman"/>
-          <w:b/>
-          <w:sz w:val="28"/>
-          <w:szCs w:val="28"/>
-        </w:rPr>
-        <w:t>Confidence and satisfaction</w:t>
-      </w:r>
-      <w:r>
-        <w:rPr>
-          <w:rFonts w:ascii="Times New Roman" w:hAnsi="Times New Roman" w:cs="Times New Roman"/>
-          <w:sz w:val="28"/>
-          <w:szCs w:val="28"/>
-        </w:rPr>
-        <w:t xml:space="preserve"> of the system is directly influenced by serotonin higher serotonin more confident is the system.</w:t>
+          <w:sz w:val="28"/>
+          <w:szCs w:val="28"/>
+        </w:rPr>
+        <w:t xml:space="preserve">Noradrenaline makes system use less </w:t>
+      </w:r>
+      <w:r>
+        <w:rPr>
+          <w:rFonts w:ascii="Times New Roman" w:hAnsi="Times New Roman" w:cs="Times New Roman"/>
+          <w:b/>
+          <w:sz w:val="28"/>
+          <w:szCs w:val="28"/>
+        </w:rPr>
+        <w:t>number of options</w:t>
+      </w:r>
+      <w:r>
+        <w:rPr>
+          <w:rFonts w:ascii="Times New Roman" w:hAnsi="Times New Roman" w:cs="Times New Roman"/>
+          <w:sz w:val="28"/>
+          <w:szCs w:val="28"/>
+        </w:rPr>
+        <w:t xml:space="preserve"> in width and depth to be processed during reasoning.</w:t>
       </w:r>
       <w:r>
         <w:rPr>
@@ -648,24 +775,7 @@
           <w:sz w:val="28"/>
           <w:szCs w:val="28"/>
         </w:rPr>
-        <w:t>System is more</w:t>
-      </w:r>
-      <w:r>
-        <w:rPr>
-          <w:rFonts w:ascii="Times New Roman" w:hAnsi="Times New Roman" w:cs="Times New Roman"/>
-          <w:b/>
-          <w:sz w:val="28"/>
-          <w:szCs w:val="28"/>
-        </w:rPr>
-        <w:t xml:space="preserve"> motivated</w:t>
-      </w:r>
-      <w:r>
-        <w:rPr>
-          <w:rFonts w:ascii="Times New Roman" w:hAnsi="Times New Roman" w:cs="Times New Roman"/>
-          <w:sz w:val="28"/>
-          <w:szCs w:val="28"/>
-        </w:rPr>
-        <w:t xml:space="preserve"> under influence of dopamine.</w:t>
+        <w:t>For example: system is in fear state. Dopamine impacts system at half strength. This makes system choose actions highlighted with high rewards</w:t>
       </w:r>
       <w:r>
         <w:rPr>
@@ -681,89 +791,59 @@
           <w:sz w:val="28"/>
           <w:szCs w:val="28"/>
         </w:rPr>
-        <w:t xml:space="preserve">System tends to choose </w:t>
-      </w:r>
-      <w:r>
-        <w:rPr>
-          <w:rFonts w:ascii="Times New Roman" w:hAnsi="Times New Roman" w:cs="Times New Roman"/>
-          <w:b/>
-          <w:sz w:val="28"/>
-          <w:szCs w:val="28"/>
-        </w:rPr>
-        <w:t>risky actions</w:t>
-      </w:r>
-      <w:r>
-        <w:rPr>
-          <w:rFonts w:ascii="Times New Roman" w:hAnsi="Times New Roman" w:cs="Times New Roman"/>
-          <w:sz w:val="28"/>
-          <w:szCs w:val="28"/>
-        </w:rPr>
-        <w:t xml:space="preserve"> under impact of noradrenaline.</w:t>
-      </w:r>
-      <w:r>
-        <w:rPr>
-          <w:rFonts w:ascii="Times New Roman" w:hAnsi="Times New Roman" w:cs="Times New Roman"/>
-          <w:sz w:val="28"/>
-          <w:szCs w:val="28"/>
-        </w:rPr>
-        <w:t xml:space="preserve"> </w:t>
-      </w:r>
-      <w:r>
-        <w:rPr>
-          <w:rFonts w:ascii="Times New Roman" w:hAnsi="Times New Roman" w:cs="Times New Roman"/>
-          <w:sz w:val="28"/>
-          <w:szCs w:val="28"/>
-        </w:rPr>
-        <w:t xml:space="preserve">Noradrenaline makes system use less </w:t>
-      </w:r>
-      <w:r>
-        <w:rPr>
-          <w:rFonts w:ascii="Times New Roman" w:hAnsi="Times New Roman" w:cs="Times New Roman"/>
-          <w:b/>
-          <w:sz w:val="28"/>
-          <w:szCs w:val="28"/>
-        </w:rPr>
-        <w:t>number of options</w:t>
-      </w:r>
-      <w:r>
-        <w:rPr>
-          <w:rFonts w:ascii="Times New Roman" w:hAnsi="Times New Roman" w:cs="Times New Roman"/>
-          <w:sz w:val="28"/>
-          <w:szCs w:val="28"/>
-        </w:rPr>
-        <w:t xml:space="preserve"> in width and depth to be processed during reasoning.</w:t>
-      </w:r>
-      <w:r>
-        <w:rPr>
-          <w:rFonts w:ascii="Times New Roman" w:hAnsi="Times New Roman" w:cs="Times New Roman"/>
-          <w:sz w:val="28"/>
-          <w:szCs w:val="28"/>
-        </w:rPr>
-        <w:t xml:space="preserve"> </w:t>
-      </w:r>
-      <w:r>
-        <w:rPr>
-          <w:rFonts w:ascii="Times New Roman" w:hAnsi="Times New Roman" w:cs="Times New Roman"/>
-          <w:sz w:val="28"/>
-          <w:szCs w:val="28"/>
-        </w:rPr>
-        <w:t>For example: system is in fear state. Dopamine impacts system at half strength. This makes system choose actions highlighted with high rewards</w:t>
-      </w:r>
-      <w:r>
-        <w:rPr>
-          <w:rFonts w:ascii="Times New Roman" w:hAnsi="Times New Roman" w:cs="Times New Roman"/>
-          <w:sz w:val="28"/>
-          <w:szCs w:val="28"/>
-        </w:rPr>
-        <w:t xml:space="preserve"> </w:t>
-      </w:r>
-      <w:r>
-        <w:rPr>
-          <w:rFonts w:ascii="Times New Roman" w:hAnsi="Times New Roman" w:cs="Times New Roman"/>
-          <w:sz w:val="28"/>
-          <w:szCs w:val="28"/>
-        </w:rPr>
-        <w:t>(safest in case of fear). High noradrenaline in rage state causes system to think as quick as possible taking in account as less as possible number of options, implementing first action(usually not really safe) selected "fight or flight" reaction.</w:t>
+        <w:t xml:space="preserve">(safest). High noradrenaline in rage state causes system to think as </w:t>
+      </w:r>
+      <w:proofErr w:type="gramStart"/>
+      <w:r>
+        <w:rPr>
+          <w:rFonts w:ascii="Times New Roman" w:hAnsi="Times New Roman" w:cs="Times New Roman"/>
+          <w:sz w:val="28"/>
+          <w:szCs w:val="28"/>
+        </w:rPr>
+        <w:t>quick</w:t>
+      </w:r>
+      <w:proofErr w:type="gramEnd"/>
+      <w:r>
+        <w:rPr>
+          <w:rFonts w:ascii="Times New Roman" w:hAnsi="Times New Roman" w:cs="Times New Roman"/>
+          <w:sz w:val="28"/>
+          <w:szCs w:val="28"/>
+        </w:rPr>
+        <w:t xml:space="preserve"> as possible taking in account as less as possible number of options, implementing first </w:t>
+      </w:r>
+      <w:proofErr w:type="spellStart"/>
+      <w:r>
+        <w:rPr>
+          <w:rFonts w:ascii="Times New Roman" w:hAnsi="Times New Roman" w:cs="Times New Roman"/>
+          <w:sz w:val="28"/>
+          <w:szCs w:val="28"/>
+        </w:rPr>
+        <w:t>action</w:t>
+      </w:r>
+      <w:r>
+        <w:rPr>
+          <w:rFonts w:ascii="Times New Roman" w:hAnsi="Times New Roman" w:cs="Times New Roman"/>
+          <w:sz w:val="28"/>
+          <w:szCs w:val="28"/>
+        </w:rPr>
+        <w:t>:</w:t>
+      </w:r>
+      <w:r>
+        <w:rPr>
+          <w:rFonts w:ascii="Times New Roman" w:hAnsi="Times New Roman" w:cs="Times New Roman"/>
+          <w:sz w:val="28"/>
+          <w:szCs w:val="28"/>
+        </w:rPr>
+        <w:t>"fight</w:t>
+      </w:r>
+      <w:proofErr w:type="spellEnd"/>
+      <w:r>
+        <w:rPr>
+          <w:rFonts w:ascii="Times New Roman" w:hAnsi="Times New Roman" w:cs="Times New Roman"/>
+          <w:sz w:val="28"/>
+          <w:szCs w:val="28"/>
+        </w:rPr>
+        <w:t xml:space="preserve"> or flight" reaction.</w:t>
       </w:r>
     </w:p>
     <w:p>
@@ -977,15 +1057,22 @@
           <w:sz w:val="28"/>
           <w:szCs w:val="28"/>
         </w:rPr>
-        <w:t xml:space="preserve"> feedback loops (appraisal and translation of sensory information into action) in 6 thinking levels described by </w:t>
-      </w:r>
-      <w:r>
-        <w:rPr>
-          <w:rFonts w:ascii="Times New Roman" w:hAnsi="Times New Roman" w:cs="Times New Roman"/>
-          <w:sz w:val="28"/>
-          <w:szCs w:val="28"/>
-        </w:rPr>
-        <w:lastRenderedPageBreak/>
+        <w:t xml:space="preserve"> feedback loops (appraisal and translation of sensory information into action) in 6 thinking levels described by</w:t>
+      </w:r>
+      <w:r>
+        <w:rPr>
+          <w:rFonts w:ascii="Times New Roman" w:hAnsi="Times New Roman" w:cs="Times New Roman"/>
+          <w:sz w:val="28"/>
+          <w:szCs w:val="28"/>
+        </w:rPr>
+        <w:t xml:space="preserve"> </w:t>
+      </w:r>
+      <w:r>
+        <w:rPr>
+          <w:rFonts w:ascii="Times New Roman" w:hAnsi="Times New Roman" w:cs="Times New Roman"/>
+          <w:sz w:val="28"/>
+          <w:szCs w:val="28"/>
+        </w:rPr>
         <w:t xml:space="preserve">Marvin </w:t>
       </w:r>
       <w:proofErr w:type="spellStart"/>
@@ -1024,6 +1111,292 @@
         </w:rPr>
         <w:t>3]:</w:t>
       </w:r>
+      <w:r>
+        <w:rPr>
+          <w:rFonts w:ascii="Times New Roman" w:hAnsi="Times New Roman" w:cs="Times New Roman"/>
+          <w:sz w:val="28"/>
+          <w:szCs w:val="28"/>
+        </w:rPr>
+        <w:t xml:space="preserve"> </w:t>
+      </w:r>
+      <w:r>
+        <w:rPr>
+          <w:rFonts w:ascii="Times New Roman" w:hAnsi="Times New Roman" w:cs="Times New Roman"/>
+          <w:sz w:val="28"/>
+          <w:szCs w:val="28"/>
+        </w:rPr>
+        <w:t xml:space="preserve">Inbound stimulus is been processed via spinal cord, hypothalamus, amygdala that triggers </w:t>
+      </w:r>
+      <w:proofErr w:type="spellStart"/>
+      <w:r>
+        <w:rPr>
+          <w:rFonts w:ascii="Times New Roman" w:hAnsi="Times New Roman" w:cs="Times New Roman"/>
+          <w:sz w:val="28"/>
+          <w:szCs w:val="28"/>
+        </w:rPr>
+        <w:t>nuromodulation</w:t>
+      </w:r>
+      <w:proofErr w:type="spellEnd"/>
+      <w:r>
+        <w:rPr>
+          <w:rFonts w:ascii="Times New Roman" w:hAnsi="Times New Roman" w:cs="Times New Roman"/>
+          <w:sz w:val="28"/>
+          <w:szCs w:val="28"/>
+        </w:rPr>
+        <w:t>[4].</w:t>
+      </w:r>
+      <w:r>
+        <w:rPr>
+          <w:rFonts w:ascii="Times New Roman" w:hAnsi="Times New Roman" w:cs="Times New Roman"/>
+          <w:sz w:val="28"/>
+          <w:szCs w:val="28"/>
+        </w:rPr>
+        <w:t xml:space="preserve"> </w:t>
+      </w:r>
+      <w:proofErr w:type="spellStart"/>
+      <w:r>
+        <w:rPr>
+          <w:rFonts w:ascii="Times New Roman" w:hAnsi="Times New Roman" w:cs="Times New Roman"/>
+          <w:sz w:val="28"/>
+          <w:szCs w:val="28"/>
+        </w:rPr>
+        <w:t>Neuromodulation</w:t>
+      </w:r>
+      <w:proofErr w:type="spellEnd"/>
+      <w:proofErr w:type="gramStart"/>
+      <w:r>
+        <w:rPr>
+          <w:rFonts w:ascii="Times New Roman" w:hAnsi="Times New Roman" w:cs="Times New Roman"/>
+          <w:sz w:val="28"/>
+          <w:szCs w:val="28"/>
+        </w:rPr>
+        <w:t>  triggers</w:t>
+      </w:r>
+      <w:proofErr w:type="gramEnd"/>
+      <w:r>
+        <w:rPr>
+          <w:rFonts w:ascii="Times New Roman" w:hAnsi="Times New Roman" w:cs="Times New Roman"/>
+          <w:sz w:val="28"/>
+          <w:szCs w:val="28"/>
+        </w:rPr>
+        <w:t xml:space="preserve"> the emotional state </w:t>
+      </w:r>
+      <w:r>
+        <w:rPr>
+          <w:rFonts w:ascii="Times New Roman" w:hAnsi="Times New Roman" w:cs="Times New Roman"/>
+          <w:sz w:val="28"/>
+          <w:szCs w:val="28"/>
+        </w:rPr>
+        <w:t xml:space="preserve">via </w:t>
+      </w:r>
+      <w:proofErr w:type="spellStart"/>
+      <w:r>
+        <w:rPr>
+          <w:rFonts w:ascii="Times New Roman" w:hAnsi="Times New Roman" w:cs="Times New Roman"/>
+          <w:sz w:val="28"/>
+          <w:szCs w:val="28"/>
+        </w:rPr>
+        <w:t>neuromodulatory</w:t>
+      </w:r>
+      <w:proofErr w:type="spellEnd"/>
+      <w:r>
+        <w:rPr>
+          <w:rFonts w:ascii="Times New Roman" w:hAnsi="Times New Roman" w:cs="Times New Roman"/>
+          <w:sz w:val="28"/>
+          <w:szCs w:val="28"/>
+        </w:rPr>
+        <w:t xml:space="preserve"> systems: nor-adrenaline, dopamine, serotonin</w:t>
+      </w:r>
+      <w:r>
+        <w:rPr>
+          <w:rFonts w:ascii="Times New Roman" w:hAnsi="Times New Roman" w:cs="Times New Roman"/>
+          <w:sz w:val="28"/>
+          <w:szCs w:val="28"/>
+        </w:rPr>
+        <w:t>[4; 5]</w:t>
+      </w:r>
+      <w:r>
+        <w:rPr>
+          <w:rFonts w:ascii="Times New Roman" w:hAnsi="Times New Roman" w:cs="Times New Roman"/>
+          <w:sz w:val="28"/>
+          <w:szCs w:val="28"/>
+        </w:rPr>
+        <w:t>.</w:t>
+      </w:r>
+      <w:r>
+        <w:rPr>
+          <w:rFonts w:ascii="Times New Roman" w:hAnsi="Times New Roman" w:cs="Times New Roman"/>
+          <w:sz w:val="28"/>
+          <w:szCs w:val="28"/>
+        </w:rPr>
+        <w:t xml:space="preserve"> </w:t>
+      </w:r>
+      <w:r>
+        <w:rPr>
+          <w:rFonts w:ascii="Times New Roman" w:hAnsi="Times New Roman" w:cs="Times New Roman"/>
+          <w:sz w:val="28"/>
+          <w:szCs w:val="28"/>
+        </w:rPr>
+        <w:t>Instinctive behavior is processed on instinctive reactions layer that usually is not involved in conscious actions.</w:t>
+      </w:r>
+      <w:r>
+        <w:rPr>
+          <w:rFonts w:ascii="Times New Roman" w:hAnsi="Times New Roman" w:cs="Times New Roman"/>
+          <w:sz w:val="28"/>
+          <w:szCs w:val="28"/>
+        </w:rPr>
+        <w:t xml:space="preserve"> Result of </w:t>
+      </w:r>
+      <w:r>
+        <w:rPr>
+          <w:rFonts w:ascii="Times New Roman" w:hAnsi="Times New Roman" w:cs="Times New Roman"/>
+          <w:sz w:val="28"/>
+          <w:szCs w:val="28"/>
+        </w:rPr>
+        <w:t xml:space="preserve">behavior actions is effect state that influences the system again as stimulus. This second stimulus is been apprised on instinctive reactions layer and triggers </w:t>
+      </w:r>
+      <w:proofErr w:type="spellStart"/>
+      <w:r>
+        <w:rPr>
+          <w:rFonts w:ascii="Times New Roman" w:hAnsi="Times New Roman" w:cs="Times New Roman"/>
+          <w:sz w:val="28"/>
+          <w:szCs w:val="28"/>
+        </w:rPr>
+        <w:t>neuromodulation</w:t>
+      </w:r>
+      <w:proofErr w:type="spellEnd"/>
+      <w:r>
+        <w:rPr>
+          <w:rFonts w:ascii="Times New Roman" w:hAnsi="Times New Roman" w:cs="Times New Roman"/>
+          <w:sz w:val="28"/>
+          <w:szCs w:val="28"/>
+        </w:rPr>
+        <w:t xml:space="preserve"> again. </w:t>
+      </w:r>
+      <w:proofErr w:type="spellStart"/>
+      <w:r>
+        <w:rPr>
+          <w:rFonts w:ascii="Times New Roman" w:hAnsi="Times New Roman" w:cs="Times New Roman"/>
+          <w:sz w:val="28"/>
+          <w:szCs w:val="28"/>
+        </w:rPr>
+        <w:t>Neuromodulation</w:t>
+      </w:r>
+      <w:proofErr w:type="spellEnd"/>
+      <w:r>
+        <w:rPr>
+          <w:rFonts w:ascii="Times New Roman" w:hAnsi="Times New Roman" w:cs="Times New Roman"/>
+          <w:sz w:val="28"/>
+          <w:szCs w:val="28"/>
+        </w:rPr>
+        <w:t xml:space="preserve"> in </w:t>
+      </w:r>
+      <w:proofErr w:type="spellStart"/>
+      <w:proofErr w:type="gramStart"/>
+      <w:r>
+        <w:rPr>
+          <w:rFonts w:ascii="Times New Roman" w:hAnsi="Times New Roman" w:cs="Times New Roman"/>
+          <w:sz w:val="28"/>
+          <w:szCs w:val="28"/>
+        </w:rPr>
+        <w:t>it's</w:t>
+      </w:r>
+      <w:proofErr w:type="spellEnd"/>
+      <w:proofErr w:type="gramEnd"/>
+      <w:r>
+        <w:rPr>
+          <w:rFonts w:ascii="Times New Roman" w:hAnsi="Times New Roman" w:cs="Times New Roman"/>
+          <w:sz w:val="28"/>
+          <w:szCs w:val="28"/>
+        </w:rPr>
+        <w:t xml:space="preserve"> turn switches emotional state second time. </w:t>
+      </w:r>
+      <w:r>
+        <w:rPr>
+          <w:rFonts w:ascii="Times New Roman" w:hAnsi="Times New Roman" w:cs="Times New Roman"/>
+          <w:sz w:val="28"/>
+          <w:szCs w:val="28"/>
+        </w:rPr>
+        <w:t>Stimulus cognition actions are</w:t>
+      </w:r>
+      <w:r>
+        <w:rPr>
+          <w:rFonts w:ascii="Times New Roman" w:hAnsi="Times New Roman" w:cs="Times New Roman"/>
+          <w:sz w:val="28"/>
+          <w:szCs w:val="28"/>
+        </w:rPr>
+        <w:t xml:space="preserve"> done in the emotional state under influence of </w:t>
+      </w:r>
+      <w:proofErr w:type="spellStart"/>
+      <w:r>
+        <w:rPr>
+          <w:rFonts w:ascii="Times New Roman" w:hAnsi="Times New Roman" w:cs="Times New Roman"/>
+          <w:sz w:val="28"/>
+          <w:szCs w:val="28"/>
+        </w:rPr>
+        <w:t>neuromodulation</w:t>
+      </w:r>
+      <w:proofErr w:type="spellEnd"/>
+      <w:r>
+        <w:rPr>
+          <w:rFonts w:ascii="Times New Roman" w:hAnsi="Times New Roman" w:cs="Times New Roman"/>
+          <w:sz w:val="28"/>
+          <w:szCs w:val="28"/>
+        </w:rPr>
+        <w:t xml:space="preserve">. Stimulus cognition could involve deliberation, further reflection, </w:t>
+      </w:r>
+      <w:proofErr w:type="spellStart"/>
+      <w:r>
+        <w:rPr>
+          <w:rFonts w:ascii="Times New Roman" w:hAnsi="Times New Roman" w:cs="Times New Roman"/>
+          <w:sz w:val="28"/>
+          <w:szCs w:val="28"/>
+        </w:rPr>
+        <w:t>sef</w:t>
+      </w:r>
+      <w:proofErr w:type="spellEnd"/>
+      <w:r>
+        <w:rPr>
+          <w:rFonts w:ascii="Times New Roman" w:hAnsi="Times New Roman" w:cs="Times New Roman"/>
+          <w:sz w:val="28"/>
+          <w:szCs w:val="28"/>
+        </w:rPr>
+        <w:t>-reflection self-conscious processing and emotional state switch.</w:t>
+      </w:r>
+      <w:r>
+        <w:rPr>
+          <w:rFonts w:ascii="Times New Roman" w:hAnsi="Times New Roman" w:cs="Times New Roman"/>
+          <w:sz w:val="28"/>
+          <w:szCs w:val="28"/>
+        </w:rPr>
+        <w:t xml:space="preserve"> </w:t>
+      </w:r>
+      <w:r>
+        <w:rPr>
+          <w:rFonts w:ascii="Times New Roman" w:hAnsi="Times New Roman" w:cs="Times New Roman"/>
+          <w:sz w:val="28"/>
+          <w:szCs w:val="28"/>
+        </w:rPr>
+        <w:t>Conscious behavior is activated as the result of stimulus cognition.</w:t>
+      </w:r>
+    </w:p>
+    <w:p>
+      <w:pPr>
+        <w:rPr>
+          <w:rFonts w:ascii="Times New Roman" w:hAnsi="Times New Roman" w:cs="Times New Roman"/>
+          <w:sz w:val="28"/>
+          <w:szCs w:val="28"/>
+        </w:rPr>
+      </w:pPr>
+    </w:p>
+    <w:p>
+      <w:pPr>
+        <w:rPr>
+          <w:rFonts w:ascii="Times New Roman" w:hAnsi="Times New Roman" w:cs="Times New Roman"/>
+          <w:sz w:val="28"/>
+          <w:szCs w:val="28"/>
+        </w:rPr>
+      </w:pPr>
       <w:r>
         <w:rPr>
           <w:rFonts w:ascii="Times New Roman" w:hAnsi="Times New Roman" w:cs="Times New Roman"/>
@@ -1073,363 +1446,36 @@
           </wp:inline>
         </w:drawing>
       </w:r>
+    </w:p>
+    <w:p>
+      <w:pPr>
+        <w:rPr>
+          <w:rFonts w:ascii="Times New Roman" w:hAnsi="Times New Roman" w:cs="Times New Roman"/>
+          <w:b/>
+          <w:sz w:val="28"/>
+          <w:szCs w:val="28"/>
+        </w:rPr>
+      </w:pPr>
+      <w:r>
+        <w:rPr>
+          <w:rFonts w:ascii="Times New Roman" w:hAnsi="Times New Roman" w:cs="Times New Roman"/>
+          <w:b/>
+          <w:sz w:val="28"/>
+          <w:szCs w:val="28"/>
+        </w:rPr>
+        <w:t>References</w:t>
+      </w:r>
+    </w:p>
+    <w:p>
+      <w:pPr>
+        <w:rPr>
+          <w:rFonts w:ascii="Times New Roman" w:hAnsi="Times New Roman" w:cs="Times New Roman"/>
+          <w:sz w:val="28"/>
+          <w:szCs w:val="28"/>
+        </w:rPr>
+      </w:pPr>
       <w:bookmarkStart w:id="0" w:name="_GoBack"/>
       <w:bookmarkEnd w:id="0"/>
-    </w:p>
-    <w:p>
-      <w:pPr>
-        <w:numPr>
-          <w:ilvl w:val="0"/>
-          <w:numId w:val="1"/>
-        </w:numPr>
-        <w:spacing w:before="100" w:beforeAutospacing="1" w:after="100" w:afterAutospacing="1" w:line="417" w:lineRule="atLeast"/>
-        <w:ind w:left="0"/>
-        <w:rPr>
-          <w:rFonts w:ascii="Times New Roman" w:hAnsi="Times New Roman" w:cs="Times New Roman"/>
-          <w:sz w:val="28"/>
-          <w:szCs w:val="28"/>
-        </w:rPr>
-      </w:pPr>
-      <w:r>
-        <w:rPr>
-          <w:rFonts w:ascii="Times New Roman" w:hAnsi="Times New Roman" w:cs="Times New Roman"/>
-          <w:sz w:val="28"/>
-          <w:szCs w:val="28"/>
-        </w:rPr>
-        <w:t>Inbound stimulus is been processed</w:t>
-      </w:r>
-      <w:r>
-        <w:rPr>
-          <w:rFonts w:ascii="Times New Roman" w:hAnsi="Times New Roman" w:cs="Times New Roman"/>
-          <w:sz w:val="28"/>
-          <w:szCs w:val="28"/>
-        </w:rPr>
-        <w:t xml:space="preserve"> </w:t>
-      </w:r>
-      <w:r>
-        <w:rPr>
-          <w:rFonts w:ascii="Times New Roman" w:hAnsi="Times New Roman" w:cs="Times New Roman"/>
-          <w:sz w:val="28"/>
-          <w:szCs w:val="28"/>
-        </w:rPr>
-        <w:t>via spi</w:t>
-      </w:r>
-      <w:r>
-        <w:rPr>
-          <w:rFonts w:ascii="Times New Roman" w:hAnsi="Times New Roman" w:cs="Times New Roman"/>
-          <w:sz w:val="28"/>
-          <w:szCs w:val="28"/>
-        </w:rPr>
-        <w:t xml:space="preserve">nal cord, hypothalamus, amygdala that triggers </w:t>
-      </w:r>
-      <w:proofErr w:type="spellStart"/>
-      <w:proofErr w:type="gramStart"/>
-      <w:r>
-        <w:rPr>
-          <w:rFonts w:ascii="Times New Roman" w:hAnsi="Times New Roman" w:cs="Times New Roman"/>
-          <w:sz w:val="28"/>
-          <w:szCs w:val="28"/>
-        </w:rPr>
-        <w:t>nuromodulation</w:t>
-      </w:r>
-      <w:proofErr w:type="spellEnd"/>
-      <w:r>
-        <w:rPr>
-          <w:rFonts w:ascii="Times New Roman" w:hAnsi="Times New Roman" w:cs="Times New Roman"/>
-          <w:sz w:val="28"/>
-          <w:szCs w:val="28"/>
-        </w:rPr>
-        <w:t>[</w:t>
-      </w:r>
-      <w:proofErr w:type="gramEnd"/>
-      <w:r>
-        <w:rPr>
-          <w:rFonts w:ascii="Times New Roman" w:hAnsi="Times New Roman" w:cs="Times New Roman"/>
-          <w:sz w:val="28"/>
-          <w:szCs w:val="28"/>
-        </w:rPr>
-        <w:t>4]</w:t>
-      </w:r>
-      <w:r>
-        <w:rPr>
-          <w:rFonts w:ascii="Times New Roman" w:hAnsi="Times New Roman" w:cs="Times New Roman"/>
-          <w:sz w:val="28"/>
-          <w:szCs w:val="28"/>
-        </w:rPr>
-        <w:t>.</w:t>
-      </w:r>
-    </w:p>
-    <w:p>
-      <w:pPr>
-        <w:numPr>
-          <w:ilvl w:val="0"/>
-          <w:numId w:val="1"/>
-        </w:numPr>
-        <w:spacing w:before="100" w:beforeAutospacing="1" w:after="100" w:afterAutospacing="1" w:line="417" w:lineRule="atLeast"/>
-        <w:ind w:left="0"/>
-        <w:rPr>
-          <w:rFonts w:ascii="Times New Roman" w:hAnsi="Times New Roman" w:cs="Times New Roman"/>
-          <w:sz w:val="28"/>
-          <w:szCs w:val="28"/>
-        </w:rPr>
-      </w:pPr>
-      <w:proofErr w:type="spellStart"/>
-      <w:r>
-        <w:rPr>
-          <w:rFonts w:ascii="Times New Roman" w:hAnsi="Times New Roman" w:cs="Times New Roman"/>
-          <w:sz w:val="28"/>
-          <w:szCs w:val="28"/>
-        </w:rPr>
-        <w:t>Neuromodulation</w:t>
-      </w:r>
-      <w:proofErr w:type="spellEnd"/>
-      <w:proofErr w:type="gramStart"/>
-      <w:r>
-        <w:rPr>
-          <w:rFonts w:ascii="Times New Roman" w:hAnsi="Times New Roman" w:cs="Times New Roman"/>
-          <w:sz w:val="28"/>
-          <w:szCs w:val="28"/>
-        </w:rPr>
-        <w:t>  triggers</w:t>
-      </w:r>
-      <w:proofErr w:type="gramEnd"/>
-      <w:r>
-        <w:rPr>
-          <w:rFonts w:ascii="Times New Roman" w:hAnsi="Times New Roman" w:cs="Times New Roman"/>
-          <w:sz w:val="28"/>
-          <w:szCs w:val="28"/>
-        </w:rPr>
-        <w:t xml:space="preserve"> the emotional state and all the rest actions are done under the influence of </w:t>
-      </w:r>
-      <w:proofErr w:type="spellStart"/>
-      <w:r>
-        <w:rPr>
-          <w:rFonts w:ascii="Times New Roman" w:hAnsi="Times New Roman" w:cs="Times New Roman"/>
-          <w:sz w:val="28"/>
-          <w:szCs w:val="28"/>
-        </w:rPr>
-        <w:t>neuromodulatory</w:t>
-      </w:r>
-      <w:proofErr w:type="spellEnd"/>
-      <w:r>
-        <w:rPr>
-          <w:rFonts w:ascii="Times New Roman" w:hAnsi="Times New Roman" w:cs="Times New Roman"/>
-          <w:sz w:val="28"/>
-          <w:szCs w:val="28"/>
-        </w:rPr>
-        <w:t xml:space="preserve"> systems: nor-adrenaline, dopamine, serotonin.</w:t>
-      </w:r>
-    </w:p>
-    <w:p>
-      <w:pPr>
-        <w:numPr>
-          <w:ilvl w:val="0"/>
-          <w:numId w:val="1"/>
-        </w:numPr>
-        <w:spacing w:before="100" w:beforeAutospacing="1" w:after="100" w:afterAutospacing="1" w:line="417" w:lineRule="atLeast"/>
-        <w:ind w:left="0"/>
-        <w:rPr>
-          <w:rFonts w:ascii="Times New Roman" w:hAnsi="Times New Roman" w:cs="Times New Roman"/>
-          <w:sz w:val="28"/>
-          <w:szCs w:val="28"/>
-        </w:rPr>
-      </w:pPr>
-      <w:r>
-        <w:rPr>
-          <w:rFonts w:ascii="Times New Roman" w:hAnsi="Times New Roman" w:cs="Times New Roman"/>
-          <w:sz w:val="28"/>
-          <w:szCs w:val="28"/>
-        </w:rPr>
-        <w:t>Instinctive behavior is processed on instinctive reactions layer that usually is not involved in conscious actions.</w:t>
-      </w:r>
-    </w:p>
-    <w:p>
-      <w:pPr>
-        <w:numPr>
-          <w:ilvl w:val="0"/>
-          <w:numId w:val="1"/>
-        </w:numPr>
-        <w:spacing w:before="100" w:beforeAutospacing="1" w:after="100" w:afterAutospacing="1" w:line="417" w:lineRule="atLeast"/>
-        <w:ind w:left="0"/>
-        <w:rPr>
-          <w:rFonts w:ascii="Times New Roman" w:hAnsi="Times New Roman" w:cs="Times New Roman"/>
-          <w:sz w:val="28"/>
-          <w:szCs w:val="28"/>
-        </w:rPr>
-      </w:pPr>
-      <w:r>
-        <w:rPr>
-          <w:rFonts w:ascii="Times New Roman" w:hAnsi="Times New Roman" w:cs="Times New Roman"/>
-          <w:sz w:val="28"/>
-          <w:szCs w:val="28"/>
-        </w:rPr>
-        <w:t xml:space="preserve">Result of behavior actions is effect state that influences the system again as stimulus. This second stimulus is been apprised on instinctive reactions layer and triggers </w:t>
-      </w:r>
-      <w:proofErr w:type="spellStart"/>
-      <w:r>
-        <w:rPr>
-          <w:rFonts w:ascii="Times New Roman" w:hAnsi="Times New Roman" w:cs="Times New Roman"/>
-          <w:sz w:val="28"/>
-          <w:szCs w:val="28"/>
-        </w:rPr>
-        <w:t>neuromodulation</w:t>
-      </w:r>
-      <w:proofErr w:type="spellEnd"/>
-      <w:r>
-        <w:rPr>
-          <w:rFonts w:ascii="Times New Roman" w:hAnsi="Times New Roman" w:cs="Times New Roman"/>
-          <w:sz w:val="28"/>
-          <w:szCs w:val="28"/>
-        </w:rPr>
-        <w:t xml:space="preserve"> again. </w:t>
-      </w:r>
-      <w:proofErr w:type="spellStart"/>
-      <w:r>
-        <w:rPr>
-          <w:rFonts w:ascii="Times New Roman" w:hAnsi="Times New Roman" w:cs="Times New Roman"/>
-          <w:sz w:val="28"/>
-          <w:szCs w:val="28"/>
-        </w:rPr>
-        <w:t>Neuromodulation</w:t>
-      </w:r>
-      <w:proofErr w:type="spellEnd"/>
-      <w:r>
-        <w:rPr>
-          <w:rFonts w:ascii="Times New Roman" w:hAnsi="Times New Roman" w:cs="Times New Roman"/>
-          <w:sz w:val="28"/>
-          <w:szCs w:val="28"/>
-        </w:rPr>
-        <w:t xml:space="preserve"> in </w:t>
-      </w:r>
-      <w:proofErr w:type="spellStart"/>
-      <w:proofErr w:type="gramStart"/>
-      <w:r>
-        <w:rPr>
-          <w:rFonts w:ascii="Times New Roman" w:hAnsi="Times New Roman" w:cs="Times New Roman"/>
-          <w:sz w:val="28"/>
-          <w:szCs w:val="28"/>
-        </w:rPr>
-        <w:t>it's</w:t>
-      </w:r>
-      <w:proofErr w:type="spellEnd"/>
-      <w:proofErr w:type="gramEnd"/>
-      <w:r>
-        <w:rPr>
-          <w:rFonts w:ascii="Times New Roman" w:hAnsi="Times New Roman" w:cs="Times New Roman"/>
-          <w:sz w:val="28"/>
-          <w:szCs w:val="28"/>
-        </w:rPr>
-        <w:t xml:space="preserve"> turn switches emotional state second time. This way stimulus cognition actions started in first emotional state, at some point could continue in second emotional state.</w:t>
-      </w:r>
-    </w:p>
-    <w:p>
-      <w:pPr>
-        <w:numPr>
-          <w:ilvl w:val="0"/>
-          <w:numId w:val="1"/>
-        </w:numPr>
-        <w:spacing w:before="100" w:beforeAutospacing="1" w:after="100" w:afterAutospacing="1" w:line="417" w:lineRule="atLeast"/>
-        <w:ind w:left="0"/>
-        <w:rPr>
-          <w:rFonts w:ascii="Times New Roman" w:hAnsi="Times New Roman" w:cs="Times New Roman"/>
-          <w:sz w:val="28"/>
-          <w:szCs w:val="28"/>
-        </w:rPr>
-      </w:pPr>
-      <w:r>
-        <w:rPr>
-          <w:rFonts w:ascii="Times New Roman" w:hAnsi="Times New Roman" w:cs="Times New Roman"/>
-          <w:sz w:val="28"/>
-          <w:szCs w:val="28"/>
-        </w:rPr>
-        <w:t xml:space="preserve">Stimulus cognition is processed in cingulate cortex, frontal cortex (working memory) that we correspond to rest 5 layers of thinking model. </w:t>
-      </w:r>
-      <w:proofErr w:type="gramStart"/>
-      <w:r>
-        <w:rPr>
-          <w:rFonts w:ascii="Times New Roman" w:hAnsi="Times New Roman" w:cs="Times New Roman"/>
-          <w:sz w:val="28"/>
-          <w:szCs w:val="28"/>
-        </w:rPr>
-        <w:t>Stimulus cognition actions is</w:t>
-      </w:r>
-      <w:proofErr w:type="gramEnd"/>
-      <w:r>
-        <w:rPr>
-          <w:rFonts w:ascii="Times New Roman" w:hAnsi="Times New Roman" w:cs="Times New Roman"/>
-          <w:sz w:val="28"/>
-          <w:szCs w:val="28"/>
-        </w:rPr>
-        <w:t xml:space="preserve"> done in the emotional state under influence of </w:t>
-      </w:r>
-      <w:proofErr w:type="spellStart"/>
-      <w:r>
-        <w:rPr>
-          <w:rFonts w:ascii="Times New Roman" w:hAnsi="Times New Roman" w:cs="Times New Roman"/>
-          <w:sz w:val="28"/>
-          <w:szCs w:val="28"/>
-        </w:rPr>
-        <w:t>neuromodulation</w:t>
-      </w:r>
-      <w:proofErr w:type="spellEnd"/>
-      <w:r>
-        <w:rPr>
-          <w:rFonts w:ascii="Times New Roman" w:hAnsi="Times New Roman" w:cs="Times New Roman"/>
-          <w:sz w:val="28"/>
-          <w:szCs w:val="28"/>
-        </w:rPr>
-        <w:t xml:space="preserve">. Stimulus </w:t>
-      </w:r>
-      <w:r>
-        <w:rPr>
-          <w:rFonts w:ascii="Times New Roman" w:hAnsi="Times New Roman" w:cs="Times New Roman"/>
-          <w:sz w:val="28"/>
-          <w:szCs w:val="28"/>
-        </w:rPr>
-        <w:lastRenderedPageBreak/>
-        <w:t xml:space="preserve">cognition could involve deliberation, further reflection, </w:t>
-      </w:r>
-      <w:proofErr w:type="spellStart"/>
-      <w:r>
-        <w:rPr>
-          <w:rFonts w:ascii="Times New Roman" w:hAnsi="Times New Roman" w:cs="Times New Roman"/>
-          <w:sz w:val="28"/>
-          <w:szCs w:val="28"/>
-        </w:rPr>
-        <w:t>sef</w:t>
-      </w:r>
-      <w:proofErr w:type="spellEnd"/>
-      <w:r>
-        <w:rPr>
-          <w:rFonts w:ascii="Times New Roman" w:hAnsi="Times New Roman" w:cs="Times New Roman"/>
-          <w:sz w:val="28"/>
-          <w:szCs w:val="28"/>
-        </w:rPr>
-        <w:t>-reflection self-conscious processing (higher emotions) and emotional state switch.</w:t>
-      </w:r>
-    </w:p>
-    <w:p>
-      <w:pPr>
-        <w:numPr>
-          <w:ilvl w:val="0"/>
-          <w:numId w:val="1"/>
-        </w:numPr>
-        <w:spacing w:before="100" w:beforeAutospacing="1" w:after="100" w:afterAutospacing="1" w:line="417" w:lineRule="atLeast"/>
-        <w:ind w:left="0"/>
-        <w:rPr>
-          <w:rFonts w:ascii="Times New Roman" w:hAnsi="Times New Roman" w:cs="Times New Roman"/>
-          <w:sz w:val="28"/>
-          <w:szCs w:val="28"/>
-        </w:rPr>
-      </w:pPr>
-      <w:r>
-        <w:rPr>
-          <w:rFonts w:ascii="Times New Roman" w:hAnsi="Times New Roman" w:cs="Times New Roman"/>
-          <w:sz w:val="28"/>
-          <w:szCs w:val="28"/>
-        </w:rPr>
-        <w:t>Conscious behavior is activated as the result of stimulus cognition.</w:t>
-      </w:r>
     </w:p>
     <w:sectPr>
       <w:pgSz w:w="12240" w:h="15840"/>
@@ -2356,7 +2402,7 @@
 </file>
 
 <file path=customXml/itemProps1.xml><?xml version="1.0" encoding="utf-8"?>
-<ds:datastoreItem xmlns:ds="http://schemas.openxmlformats.org/officeDocument/2006/customXml" ds:itemID="{20DF09E6-C69D-4DC1-9ADA-D7E96A3F6E89}">
+<ds:datastoreItem xmlns:ds="http://schemas.openxmlformats.org/officeDocument/2006/customXml" ds:itemID="{1EA55768-7565-4D6B-AD24-6D388AFF608E}">
   <ds:schemaRefs>
     <ds:schemaRef ds:uri="http://schemas.openxmlformats.org/officeDocument/2006/bibliography"/>
   </ds:schemaRefs>

</xml_diff>